<commit_message>
2020-06-05 / paper review
</commit_message>
<xml_diff>
--- a/进展.docx
+++ b/进展.docx
@@ -4,6 +4,7 @@
   <w:body>
     <w:p>
       <w:pPr>
+        <w:jc w:val="center"/>
         <w:rPr>
           <w:b/>
         </w:rPr>
@@ -125,15 +126,16 @@
     <w:p/>
     <w:p>
       <w:pPr>
-        <w:rPr>
-          <w:b/>
-        </w:rPr>
-      </w:pPr>
-      <w:r>
-        <w:rPr>
-          <w:b/>
-        </w:rPr>
-        <w:t>Database:</w:t>
+        <w:jc w:val="center"/>
+        <w:rPr>
+          <w:b/>
+        </w:rPr>
+      </w:pPr>
+      <w:r>
+        <w:rPr>
+          <w:b/>
+        </w:rPr>
+        <w:t>Database</w:t>
       </w:r>
     </w:p>
     <w:p>
@@ -163,6 +165,121 @@
           <w:t>Freesound</w:t>
         </w:r>
       </w:hyperlink>
+      <w:r>
+        <w:t>: crowdsourcing database</w:t>
+      </w:r>
+      <w:r>
+        <w:t xml:space="preserve"> </w:t>
+      </w:r>
+    </w:p>
+    <w:p>
+      <w:pPr>
+        <w:pStyle w:val="ListParagraph"/>
+        <w:ind w:left="360" w:firstLineChars="0" w:firstLine="0"/>
+      </w:pPr>
+      <w:r>
+        <w:t>(</w:t>
+      </w:r>
+      <w:hyperlink r:id="rId6" w:history="1">
+        <w:r>
+          <w:rPr>
+            <w:rStyle w:val="Hyperlink"/>
+          </w:rPr>
+          <w:t>ref-Freesoun</w:t>
+        </w:r>
+        <w:r>
+          <w:rPr>
+            <w:rStyle w:val="Hyperlink"/>
+          </w:rPr>
+          <w:t xml:space="preserve">d: </w:t>
+        </w:r>
+        <w:proofErr w:type="gramStart"/>
+        <w:r>
+          <w:rPr>
+            <w:rStyle w:val="Hyperlink"/>
+          </w:rPr>
+          <w:t>a</w:t>
+        </w:r>
+        <w:proofErr w:type="gramEnd"/>
+        <w:r>
+          <w:rPr>
+            <w:rStyle w:val="Hyperlink"/>
+          </w:rPr>
+          <w:t xml:space="preserve"> Platform for the Creation of Open Audio Datasets</w:t>
+        </w:r>
+      </w:hyperlink>
+      <w:r>
+        <w:t>, ISMIR2017</w:t>
+      </w:r>
+      <w:r>
+        <w:t xml:space="preserve">, </w:t>
+      </w:r>
+      <w:r>
+        <w:t>cita</w:t>
+      </w:r>
+      <w:r>
+        <w:t>tion</w:t>
+      </w:r>
+      <w:r>
+        <w:t xml:space="preserve"> 73</w:t>
+      </w:r>
+      <w:r>
+        <w:t>)</w:t>
+      </w:r>
+    </w:p>
+    <w:p>
+      <w:pPr>
+        <w:ind w:left="360"/>
+        <w:rPr>
+          <w:color w:val="FF0000"/>
+        </w:rPr>
+      </w:pPr>
+      <w:r>
+        <w:rPr>
+          <w:rFonts w:hint="eastAsia"/>
+          <w:color w:val="FF0000"/>
+        </w:rPr>
+        <w:t>优：数据量大</w:t>
+      </w:r>
+      <w:r>
+        <w:rPr>
+          <w:rFonts w:hint="eastAsia"/>
+          <w:color w:val="FF0000"/>
+        </w:rPr>
+        <w:t>；是很多dataset的母数据库</w:t>
+      </w:r>
+    </w:p>
+    <w:p>
+      <w:pPr>
+        <w:ind w:left="360"/>
+        <w:rPr>
+          <w:rFonts w:hint="eastAsia"/>
+          <w:color w:val="FF0000"/>
+        </w:rPr>
+      </w:pPr>
+      <w:r>
+        <w:rPr>
+          <w:rFonts w:hint="eastAsia"/>
+          <w:color w:val="FF0000"/>
+        </w:rPr>
+        <w:t>缺点：</w:t>
+      </w:r>
+      <w:proofErr w:type="gramStart"/>
+      <w:r>
+        <w:rPr>
+          <w:rFonts w:hint="eastAsia"/>
+          <w:color w:val="FF0000"/>
+        </w:rPr>
+        <w:t>众包导致</w:t>
+      </w:r>
+      <w:proofErr w:type="gramEnd"/>
+      <w:r>
+        <w:rPr>
+          <w:rFonts w:hint="eastAsia"/>
+          <w:color w:val="FF0000"/>
+        </w:rPr>
+        <w:t>音频质量参差不齐；</w:t>
+      </w:r>
     </w:p>
     <w:p>
       <w:pPr>
@@ -176,7 +293,7 @@
           <w:b/>
         </w:rPr>
       </w:pPr>
-      <w:hyperlink r:id="rId6" w:history="1">
+      <w:hyperlink r:id="rId7" w:history="1">
         <w:r>
           <w:rPr>
             <w:rStyle w:val="Hyperlink"/>
@@ -195,27 +312,6 @@
       </w:hyperlink>
     </w:p>
     <w:p>
-      <w:r>
-        <w:t>By google</w:t>
-      </w:r>
-      <w:r>
-        <w:t xml:space="preserve"> </w:t>
-      </w:r>
-      <w:bookmarkStart w:id="0" w:name="_GoBack"/>
-      <w:bookmarkEnd w:id="0"/>
-      <w:r>
-        <w:t>(</w:t>
-      </w:r>
-      <w:hyperlink r:id="rId7" w:history="1">
-        <w:r>
-          <w:rPr>
-            <w:rStyle w:val="Hyperlink"/>
-          </w:rPr>
-          <w:t>ref-AudioSet)</w:t>
-        </w:r>
-      </w:hyperlink>
-    </w:p>
-    <w:p>
       <w:pPr>
         <w:pStyle w:val="ListParagraph"/>
         <w:numPr>
@@ -223,11 +319,306 @@
           <w:numId w:val="1"/>
         </w:numPr>
         <w:ind w:firstLineChars="0"/>
-        <w:rPr>
-          <w:b/>
-        </w:rPr>
       </w:pPr>
       <w:hyperlink r:id="rId8" w:history="1">
+        <w:r>
+          <w:rPr>
+            <w:rStyle w:val="Hyperlink"/>
+            <w:b/>
+            <w:highlight w:val="yellow"/>
+          </w:rPr>
+          <w:t>UrbanSoun</w:t>
+        </w:r>
+        <w:r>
+          <w:rPr>
+            <w:rStyle w:val="Hyperlink"/>
+            <w:rFonts w:hint="eastAsia"/>
+            <w:b/>
+            <w:highlight w:val="yellow"/>
+          </w:rPr>
+          <w:t>d</w:t>
+        </w:r>
+        <w:r>
+          <w:rPr>
+            <w:rStyle w:val="Hyperlink"/>
+            <w:b/>
+            <w:highlight w:val="yellow"/>
+          </w:rPr>
+          <w:t xml:space="preserve"> &amp; UrbanSound8K</w:t>
+        </w:r>
+      </w:hyperlink>
+      <w:r>
+        <w:rPr>
+          <w:rFonts w:hint="eastAsia"/>
+          <w:b/>
+          <w:highlight w:val="yellow"/>
+        </w:rPr>
+        <w:t>:</w:t>
+      </w:r>
+      <w:r>
+        <w:rPr>
+          <w:b/>
+          <w:highlight w:val="yellow"/>
+        </w:rPr>
+        <w:t xml:space="preserve"> urban sound taxonomy</w:t>
+      </w:r>
+      <w:r>
+        <w:rPr>
+          <w:b/>
+          <w:highlight w:val="yellow"/>
+        </w:rPr>
+        <w:t>, with baseline</w:t>
+      </w:r>
+      <w:r>
+        <w:t xml:space="preserve"> </w:t>
+      </w:r>
+    </w:p>
+    <w:p>
+      <w:pPr>
+        <w:pStyle w:val="ListParagraph"/>
+        <w:ind w:left="360" w:firstLineChars="0" w:firstLine="0"/>
+      </w:pPr>
+      <w:r>
+        <w:t>(ref</w:t>
+      </w:r>
+      <w:r>
+        <w:t>-</w:t>
+      </w:r>
+      <w:hyperlink r:id="rId9" w:history="1">
+        <w:r>
+          <w:rPr>
+            <w:rStyle w:val="Hyperlink"/>
+          </w:rPr>
+          <w:t>A Dataset and Taxonomy for Urban Sound Research</w:t>
+        </w:r>
+      </w:hyperlink>
+      <w:r>
+        <w:t>, ACM MM2014</w:t>
+      </w:r>
+      <w:r>
+        <w:t>)</w:t>
+      </w:r>
+    </w:p>
+    <w:p>
+      <w:pPr>
+        <w:pStyle w:val="ListParagraph"/>
+        <w:numPr>
+          <w:ilvl w:val="0"/>
+          <w:numId w:val="4"/>
+        </w:numPr>
+        <w:ind w:firstLineChars="0"/>
+      </w:pPr>
+      <w:r>
+        <w:t>4 top level groups: human, nature,</w:t>
+      </w:r>
+      <w:r>
+        <w:rPr>
+          <w:b/>
+        </w:rPr>
+        <w:t xml:space="preserve"> mechanical</w:t>
+      </w:r>
+      <w:r>
+        <w:t>, music</w:t>
+      </w:r>
+    </w:p>
+    <w:p>
+      <w:pPr>
+        <w:pStyle w:val="ListParagraph"/>
+        <w:numPr>
+          <w:ilvl w:val="0"/>
+          <w:numId w:val="4"/>
+        </w:numPr>
+        <w:ind w:firstLineChars="0"/>
+        <w:rPr>
+          <w:highlight w:val="yellow"/>
+        </w:rPr>
+      </w:pPr>
+      <w:r>
+        <w:rPr>
+          <w:rFonts w:hint="eastAsia"/>
+          <w:highlight w:val="yellow"/>
+        </w:rPr>
+        <w:t>1</w:t>
+      </w:r>
+      <w:r>
+        <w:rPr>
+          <w:highlight w:val="yellow"/>
+        </w:rPr>
+        <w:t xml:space="preserve">0 low level classes: … </w:t>
+      </w:r>
+      <w:proofErr w:type="spellStart"/>
+      <w:r>
+        <w:rPr>
+          <w:highlight w:val="yellow"/>
+        </w:rPr>
+        <w:t>gun shot</w:t>
+      </w:r>
+      <w:proofErr w:type="spellEnd"/>
+      <w:r>
+        <w:rPr>
+          <w:highlight w:val="yellow"/>
+        </w:rPr>
+        <w:t xml:space="preserve"> …</w:t>
+      </w:r>
+    </w:p>
+    <w:p>
+      <w:pPr>
+        <w:pStyle w:val="ListParagraph"/>
+        <w:numPr>
+          <w:ilvl w:val="0"/>
+          <w:numId w:val="4"/>
+        </w:numPr>
+        <w:ind w:firstLineChars="0"/>
+      </w:pPr>
+      <w:r>
+        <w:t>B</w:t>
+      </w:r>
+      <w:r>
+        <w:rPr>
+          <w:rFonts w:hint="eastAsia"/>
+        </w:rPr>
+        <w:t>ased</w:t>
+      </w:r>
+      <w:r>
+        <w:t xml:space="preserve"> on </w:t>
+      </w:r>
+      <w:proofErr w:type="spellStart"/>
+      <w:r>
+        <w:t>Freesound</w:t>
+      </w:r>
+      <w:proofErr w:type="spellEnd"/>
+    </w:p>
+    <w:p>
+      <w:pPr>
+        <w:pStyle w:val="ListParagraph"/>
+        <w:numPr>
+          <w:ilvl w:val="0"/>
+          <w:numId w:val="4"/>
+        </w:numPr>
+        <w:ind w:firstLineChars="0"/>
+      </w:pPr>
+      <w:r>
+        <w:rPr>
+          <w:rFonts w:hint="eastAsia"/>
+        </w:rPr>
+        <w:t>U</w:t>
+      </w:r>
+      <w:r>
+        <w:t xml:space="preserve">rbanSound8K: </w:t>
+      </w:r>
+      <w:r>
+        <w:t>a subset of short audios (4s is enough for source identification)</w:t>
+      </w:r>
+    </w:p>
+    <w:p>
+      <w:pPr>
+        <w:pStyle w:val="ListParagraph"/>
+        <w:numPr>
+          <w:ilvl w:val="0"/>
+          <w:numId w:val="4"/>
+        </w:numPr>
+        <w:ind w:firstLineChars="0"/>
+        <w:rPr>
+          <w:highlight w:val="yellow"/>
+        </w:rPr>
+      </w:pPr>
+      <w:r>
+        <w:rPr>
+          <w:highlight w:val="yellow"/>
+        </w:rPr>
+        <w:t>Baseline</w:t>
+      </w:r>
+      <w:r>
+        <w:rPr>
+          <w:rFonts w:hint="eastAsia"/>
+          <w:highlight w:val="yellow"/>
+        </w:rPr>
+        <w:t>对于纯gunshot的正确率在90%左右</w:t>
+      </w:r>
+      <w:r>
+        <w:rPr>
+          <w:rFonts w:hint="eastAsia"/>
+          <w:highlight w:val="yellow"/>
+        </w:rPr>
+        <w:t>（MFCC+SVM）</w:t>
+      </w:r>
+      <w:bookmarkStart w:id="0" w:name="_GoBack"/>
+      <w:bookmarkEnd w:id="0"/>
+    </w:p>
+    <w:p>
+      <w:pPr>
+        <w:ind w:left="360"/>
+        <w:rPr>
+          <w:color w:val="FF0000"/>
+        </w:rPr>
+      </w:pPr>
+      <w:r>
+        <w:rPr>
+          <w:rFonts w:hint="eastAsia"/>
+          <w:color w:val="FF0000"/>
+        </w:rPr>
+        <w:t>优：</w:t>
+      </w:r>
+      <w:r>
+        <w:rPr>
+          <w:rFonts w:hint="eastAsia"/>
+          <w:color w:val="FF0000"/>
+        </w:rPr>
+        <w:t>有专门gunshot一类</w:t>
+      </w:r>
+    </w:p>
+    <w:p>
+      <w:pPr>
+        <w:ind w:left="360"/>
+        <w:rPr>
+          <w:rFonts w:hint="eastAsia"/>
+          <w:color w:val="FF0000"/>
+        </w:rPr>
+      </w:pPr>
+      <w:r>
+        <w:rPr>
+          <w:rFonts w:hint="eastAsia"/>
+          <w:color w:val="FF0000"/>
+        </w:rPr>
+        <w:t>缺点：基于</w:t>
+      </w:r>
+      <w:proofErr w:type="spellStart"/>
+      <w:r>
+        <w:rPr>
+          <w:rFonts w:hint="eastAsia"/>
+          <w:color w:val="FF0000"/>
+        </w:rPr>
+        <w:t>Freesound</w:t>
+      </w:r>
+      <w:proofErr w:type="spellEnd"/>
+    </w:p>
+    <w:p>
+      <w:pPr>
+        <w:rPr>
+          <w:rFonts w:hint="eastAsia"/>
+          <w:lang w:val="en-GB"/>
+        </w:rPr>
+      </w:pPr>
+      <w:r>
+        <w:t>By google</w:t>
+      </w:r>
+      <w:r>
+        <w:t xml:space="preserve"> </w:t>
+      </w:r>
+    </w:p>
+    <w:p>
+      <w:pPr>
+        <w:pStyle w:val="ListParagraph"/>
+        <w:numPr>
+          <w:ilvl w:val="0"/>
+          <w:numId w:val="1"/>
+        </w:numPr>
+        <w:ind w:firstLineChars="0"/>
+        <w:rPr>
+          <w:b/>
+        </w:rPr>
+      </w:pPr>
+      <w:hyperlink r:id="rId10" w:history="1">
         <w:r>
           <w:rPr>
             <w:rStyle w:val="Hyperlink"/>
@@ -252,6 +643,179 @@
         </w:rPr>
         <w:t xml:space="preserve"> with baseline system</w:t>
       </w:r>
+      <w:r>
+        <w:rPr>
+          <w:b/>
+        </w:rPr>
+        <w:t xml:space="preserve"> </w:t>
+      </w:r>
+    </w:p>
+    <w:p>
+      <w:pPr>
+        <w:pStyle w:val="ListParagraph"/>
+        <w:ind w:left="360" w:firstLineChars="0" w:firstLine="0"/>
+        <w:rPr>
+          <w:rStyle w:val="Hyperlink"/>
+          <w:b/>
+          <w:color w:val="auto"/>
+          <w:u w:val="none"/>
+        </w:rPr>
+      </w:pPr>
+      <w:r>
+        <w:t>(</w:t>
+      </w:r>
+      <w:hyperlink r:id="rId11" w:history="1">
+        <w:r>
+          <w:rPr>
+            <w:rStyle w:val="Hyperlink"/>
+          </w:rPr>
+          <w:t>ref-AudioSet</w:t>
+        </w:r>
+        <w:r>
+          <w:rPr>
+            <w:rStyle w:val="Hyperlink"/>
+          </w:rPr>
+          <w:t xml:space="preserve">: </w:t>
+        </w:r>
+        <w:proofErr w:type="gramStart"/>
+        <w:r>
+          <w:rPr>
+            <w:rStyle w:val="Hyperlink"/>
+          </w:rPr>
+          <w:t>an</w:t>
+        </w:r>
+        <w:proofErr w:type="gramEnd"/>
+        <w:r>
+          <w:rPr>
+            <w:rStyle w:val="Hyperlink"/>
+          </w:rPr>
+          <w:t xml:space="preserve"> Ontology and Human-labeled Dataset for Audio Events</w:t>
+        </w:r>
+        <w:r>
+          <w:t xml:space="preserve">, </w:t>
+        </w:r>
+        <w:r>
+          <w:t xml:space="preserve">ICASSP2017, </w:t>
+        </w:r>
+        <w:r>
+          <w:t>cit</w:t>
+        </w:r>
+        <w:r>
+          <w:t>ation 599</w:t>
+        </w:r>
+        <w:r>
+          <w:t>)</w:t>
+        </w:r>
+      </w:hyperlink>
+    </w:p>
+    <w:p>
+      <w:pPr>
+        <w:pStyle w:val="ListParagraph"/>
+        <w:numPr>
+          <w:ilvl w:val="0"/>
+          <w:numId w:val="7"/>
+        </w:numPr>
+        <w:ind w:firstLineChars="0"/>
+      </w:pPr>
+      <w:r>
+        <w:t>video</w:t>
+      </w:r>
+      <w:r>
+        <w:t xml:space="preserve"> </w:t>
+      </w:r>
+      <w:r>
+        <w:t>+</w:t>
+      </w:r>
+      <w:r>
+        <w:t xml:space="preserve"> </w:t>
+      </w:r>
+      <w:r>
+        <w:t>audio</w:t>
+      </w:r>
+    </w:p>
+    <w:p>
+      <w:pPr>
+        <w:ind w:left="360"/>
+        <w:rPr>
+          <w:color w:val="FF0000"/>
+        </w:rPr>
+      </w:pPr>
+      <w:r>
+        <w:rPr>
+          <w:rFonts w:hint="eastAsia"/>
+          <w:color w:val="FF0000"/>
+        </w:rPr>
+        <w:t>优：数据量最大</w:t>
+      </w:r>
+    </w:p>
+    <w:p>
+      <w:pPr>
+        <w:ind w:left="360"/>
+        <w:rPr>
+          <w:rFonts w:hint="eastAsia"/>
+          <w:color w:val="FF0000"/>
+        </w:rPr>
+      </w:pPr>
+      <w:r>
+        <w:rPr>
+          <w:rFonts w:hint="eastAsia"/>
+          <w:color w:val="FF0000"/>
+        </w:rPr>
+        <w:t>缺点：基于视频，需要视音频分离；</w:t>
+      </w:r>
+      <w:proofErr w:type="spellStart"/>
+      <w:r>
+        <w:rPr>
+          <w:rFonts w:hint="eastAsia"/>
+          <w:color w:val="FF0000"/>
+        </w:rPr>
+        <w:t>AudioSet</w:t>
+      </w:r>
+      <w:proofErr w:type="spellEnd"/>
+      <w:r>
+        <w:rPr>
+          <w:rFonts w:hint="eastAsia"/>
+          <w:color w:val="FF0000"/>
+        </w:rPr>
+        <w:t>给出的只是</w:t>
+      </w:r>
+      <w:proofErr w:type="spellStart"/>
+      <w:r>
+        <w:rPr>
+          <w:rFonts w:hint="eastAsia"/>
+          <w:color w:val="FF0000"/>
+        </w:rPr>
+        <w:t>Youtube</w:t>
+      </w:r>
+      <w:proofErr w:type="spellEnd"/>
+      <w:r>
+        <w:rPr>
+          <w:color w:val="FF0000"/>
+        </w:rPr>
+        <w:t xml:space="preserve"> </w:t>
+      </w:r>
+      <w:r>
+        <w:rPr>
+          <w:rFonts w:hint="eastAsia"/>
+          <w:color w:val="FF0000"/>
+        </w:rPr>
+        <w:t>ID</w:t>
+      </w:r>
+      <w:r>
+        <w:rPr>
+          <w:rFonts w:hint="eastAsia"/>
+          <w:color w:val="FF0000"/>
+        </w:rPr>
+        <w:t>；综合性</w:t>
+      </w:r>
+      <w:r>
+        <w:rPr>
+          <w:rFonts w:hint="eastAsia"/>
+          <w:color w:val="FF0000"/>
+          <w:highlight w:val="yellow"/>
+        </w:rPr>
+        <w:t>（待调研枪支类数据量</w:t>
+      </w:r>
     </w:p>
     <w:p>
       <w:r>
@@ -270,7 +834,7 @@
           <w:b/>
         </w:rPr>
       </w:pPr>
-      <w:hyperlink r:id="rId9" w:history="1">
+      <w:hyperlink r:id="rId12" w:history="1">
         <w:r>
           <w:rPr>
             <w:rStyle w:val="Hyperlink"/>
@@ -341,7 +905,16 @@
         <w:t>Acoustic scene classification</w:t>
       </w:r>
       <w:r>
-        <w:t xml:space="preserve"> (TUT Acoustic Scenes2016)</w:t>
+        <w:t xml:space="preserve"> (TUT Acoustic </w:t>
+      </w:r>
+      <w:r>
+        <w:rPr>
+          <w:b/>
+        </w:rPr>
+        <w:t>Scenes</w:t>
+      </w:r>
+      <w:r>
+        <w:t>2016)</w:t>
       </w:r>
     </w:p>
     <w:p>
@@ -376,7 +949,39 @@
         <w:t xml:space="preserve"> (TUT </w:t>
       </w:r>
       <w:r>
-        <w:t>Sound Events2016)</w:t>
+        <w:t xml:space="preserve">Sound </w:t>
+      </w:r>
+      <w:r>
+        <w:rPr>
+          <w:b/>
+        </w:rPr>
+        <w:t>Events</w:t>
+      </w:r>
+      <w:r>
+        <w:t>2016)</w:t>
+      </w:r>
+    </w:p>
+    <w:p>
+      <w:pPr>
+        <w:pStyle w:val="ListParagraph"/>
+        <w:ind w:left="720" w:firstLineChars="0" w:firstLine="0"/>
+        <w:rPr>
+          <w:rFonts w:hint="eastAsia"/>
+        </w:rPr>
+      </w:pPr>
+      <w:r>
+        <w:t>(</w:t>
+      </w:r>
+      <w:hyperlink r:id="rId13" w:history="1">
+        <w:r>
+          <w:rPr>
+            <w:rStyle w:val="Hyperlink"/>
+          </w:rPr>
+          <w:t>ref-TUT Database for Acoustic Scene Classification and Sound Event Detection</w:t>
+        </w:r>
+      </w:hyperlink>
+      <w:r>
+        <w:t>)</w:t>
       </w:r>
     </w:p>
     <w:p>
@@ -420,6 +1025,67 @@
     </w:p>
     <w:p>
       <w:pPr>
+        <w:ind w:left="360"/>
+        <w:rPr>
+          <w:color w:val="FF0000"/>
+        </w:rPr>
+      </w:pPr>
+      <w:r>
+        <w:rPr>
+          <w:rFonts w:hint="eastAsia"/>
+          <w:color w:val="FF0000"/>
+        </w:rPr>
+        <w:lastRenderedPageBreak/>
+        <w:t>优：</w:t>
+      </w:r>
+      <w:r>
+        <w:rPr>
+          <w:rFonts w:hint="eastAsia"/>
+          <w:color w:val="FF0000"/>
+        </w:rPr>
+        <w:t>拾取工具较统一</w:t>
+      </w:r>
+    </w:p>
+    <w:p>
+      <w:pPr>
+        <w:ind w:firstLine="360"/>
+        <w:rPr>
+          <w:rFonts w:hint="eastAsia"/>
+          <w:color w:val="FF0000"/>
+        </w:rPr>
+      </w:pPr>
+      <w:r>
+        <w:rPr>
+          <w:rFonts w:hint="eastAsia"/>
+          <w:color w:val="FF0000"/>
+        </w:rPr>
+        <w:t>缺点：</w:t>
+      </w:r>
+      <w:r>
+        <w:rPr>
+          <w:rFonts w:hint="eastAsia"/>
+          <w:color w:val="FF0000"/>
+        </w:rPr>
+        <w:t>综合性</w:t>
+      </w:r>
+      <w:r>
+        <w:rPr>
+          <w:rFonts w:hint="eastAsia"/>
+          <w:color w:val="FF0000"/>
+        </w:rPr>
+        <w:t>（</w:t>
+      </w:r>
+      <w:r>
+        <w:rPr>
+          <w:rFonts w:hint="eastAsia"/>
+          <w:color w:val="FF0000"/>
+          <w:highlight w:val="yellow"/>
+        </w:rPr>
+        <w:t>待调研枪支类数据量</w:t>
+      </w:r>
+    </w:p>
+    <w:p>
+      <w:pPr>
         <w:pStyle w:val="ListParagraph"/>
         <w:numPr>
           <w:ilvl w:val="0"/>
@@ -430,36 +1096,28 @@
           <w:b/>
         </w:rPr>
       </w:pPr>
-      <w:proofErr w:type="spellStart"/>
-      <w:r>
-        <w:rPr>
-          <w:b/>
-          <w:highlight w:val="yellow"/>
-        </w:rPr>
-        <w:t>UrbanSound</w:t>
-      </w:r>
-      <w:proofErr w:type="spellEnd"/>
-      <w:r>
-        <w:rPr>
-          <w:rFonts w:hint="eastAsia"/>
-          <w:b/>
-          <w:highlight w:val="yellow"/>
-        </w:rPr>
-        <w:t>:</w:t>
-      </w:r>
-      <w:r>
-        <w:rPr>
-          <w:b/>
-          <w:highlight w:val="yellow"/>
-        </w:rPr>
-        <w:t xml:space="preserve"> urban sound taxonomy</w:t>
-      </w:r>
-      <w:r>
-        <w:rPr>
-          <w:b/>
-          <w:highlight w:val="yellow"/>
-        </w:rPr>
-        <w:t>, with baseline</w:t>
+      <w:hyperlink r:id="rId14" w:history="1">
+        <w:r>
+          <w:rPr>
+            <w:rStyle w:val="Hyperlink"/>
+            <w:rFonts w:hint="eastAsia"/>
+            <w:b/>
+          </w:rPr>
+          <w:t>T</w:t>
+        </w:r>
+        <w:r>
+          <w:rPr>
+            <w:rStyle w:val="Hyperlink"/>
+            <w:b/>
+          </w:rPr>
+          <w:t>RECVID</w:t>
+        </w:r>
+      </w:hyperlink>
+      <w:r>
+        <w:rPr>
+          <w:b/>
+        </w:rPr>
+        <w:t>: multimedia event detection</w:t>
       </w:r>
     </w:p>
     <w:p>
@@ -467,24 +1125,47 @@
         <w:pStyle w:val="ListParagraph"/>
         <w:numPr>
           <w:ilvl w:val="0"/>
-          <w:numId w:val="4"/>
+          <w:numId w:val="5"/>
         </w:numPr>
         <w:ind w:firstLineChars="0"/>
       </w:pPr>
       <w:r>
-        <w:t xml:space="preserve">4 top level groups: </w:t>
-      </w:r>
-      <w:r>
-        <w:t>human, nature,</w:t>
-      </w:r>
-      <w:r>
-        <w:rPr>
-          <w:b/>
-        </w:rPr>
-        <w:t xml:space="preserve"> mechanical</w:t>
-      </w:r>
-      <w:r>
-        <w:t>, music</w:t>
+        <w:t>video</w:t>
+      </w:r>
+      <w:r>
+        <w:t xml:space="preserve"> </w:t>
+      </w:r>
+      <w:r>
+        <w:t>+</w:t>
+      </w:r>
+      <w:r>
+        <w:t xml:space="preserve"> </w:t>
+      </w:r>
+      <w:r>
+        <w:t>audio</w:t>
+      </w:r>
+    </w:p>
+    <w:p>
+      <w:pPr>
+        <w:ind w:left="360"/>
+        <w:rPr>
+          <w:rFonts w:hint="eastAsia"/>
+          <w:color w:val="FF0000"/>
+        </w:rPr>
+      </w:pPr>
+      <w:r>
+        <w:rPr>
+          <w:rFonts w:hint="eastAsia"/>
+          <w:color w:val="FF0000"/>
+        </w:rPr>
+        <w:t>缺点：需要音视频分离</w:t>
+      </w:r>
+      <w:r>
+        <w:rPr>
+          <w:rFonts w:hint="eastAsia"/>
+          <w:color w:val="FF0000"/>
+        </w:rPr>
+        <w:t xml:space="preserve"> </w:t>
       </w:r>
     </w:p>
     <w:p>
@@ -492,26 +1173,64 @@
         <w:pStyle w:val="ListParagraph"/>
         <w:numPr>
           <w:ilvl w:val="0"/>
-          <w:numId w:val="4"/>
+          <w:numId w:val="1"/>
         </w:numPr>
         <w:ind w:firstLineChars="0"/>
       </w:pPr>
-      <w:r>
-        <w:rPr>
-          <w:rFonts w:hint="eastAsia"/>
-        </w:rPr>
-        <w:t>1</w:t>
-      </w:r>
-      <w:r>
-        <w:t xml:space="preserve">0 low level classes: … </w:t>
-      </w:r>
-      <w:proofErr w:type="spellStart"/>
-      <w:r>
-        <w:t>gun shot</w:t>
-      </w:r>
-      <w:proofErr w:type="spellEnd"/>
-      <w:r>
-        <w:t xml:space="preserve"> …</w:t>
+      <w:hyperlink r:id="rId15" w:history="1">
+        <w:r>
+          <w:rPr>
+            <w:rStyle w:val="Hyperlink"/>
+            <w:b/>
+          </w:rPr>
+          <w:t>E</w:t>
+        </w:r>
+        <w:r>
+          <w:rPr>
+            <w:rStyle w:val="Hyperlink"/>
+            <w:b/>
+          </w:rPr>
+          <w:t>SC</w:t>
+        </w:r>
+      </w:hyperlink>
+      <w:r>
+        <w:rPr>
+          <w:rFonts w:hint="eastAsia"/>
+          <w:b/>
+        </w:rPr>
+        <w:t>:</w:t>
+      </w:r>
+      <w:r>
+        <w:rPr>
+          <w:b/>
+        </w:rPr>
+        <w:t xml:space="preserve"> environmental sound</w:t>
+      </w:r>
+    </w:p>
+    <w:p>
+      <w:pPr>
+        <w:pStyle w:val="ListParagraph"/>
+        <w:ind w:left="360" w:firstLineChars="0" w:firstLine="0"/>
+        <w:rPr>
+          <w:rFonts w:hint="eastAsia"/>
+        </w:rPr>
+      </w:pPr>
+      <w:r>
+        <w:rPr>
+          <w:rFonts w:hint="eastAsia"/>
+        </w:rPr>
+        <w:t>(</w:t>
+      </w:r>
+      <w:hyperlink r:id="rId16" w:history="1">
+        <w:r>
+          <w:rPr>
+            <w:rStyle w:val="Hyperlink"/>
+          </w:rPr>
+          <w:t>ref-ESC: Dataset for Environmental Sound Classification</w:t>
+        </w:r>
+      </w:hyperlink>
+      <w:r>
+        <w:t>)</w:t>
       </w:r>
     </w:p>
     <w:p>
@@ -519,21 +1238,173 @@
         <w:pStyle w:val="ListParagraph"/>
         <w:numPr>
           <w:ilvl w:val="0"/>
-          <w:numId w:val="4"/>
+          <w:numId w:val="8"/>
         </w:numPr>
         <w:ind w:firstLineChars="0"/>
-        <w:rPr>
-          <w:rFonts w:hint="eastAsia"/>
-        </w:rPr>
-      </w:pPr>
-      <w:r>
-        <w:t xml:space="preserve">Established with audios from </w:t>
+      </w:pPr>
+      <w:r>
+        <w:t xml:space="preserve">Constructed from </w:t>
       </w:r>
       <w:proofErr w:type="spellStart"/>
       <w:r>
         <w:t>Freesound</w:t>
       </w:r>
       <w:proofErr w:type="spellEnd"/>
+      <w:r>
+        <w:t xml:space="preserve"> sound clips</w:t>
+      </w:r>
+    </w:p>
+    <w:p>
+      <w:pPr>
+        <w:ind w:left="360"/>
+        <w:rPr>
+          <w:rFonts w:hint="eastAsia"/>
+        </w:rPr>
+      </w:pPr>
+      <w:r>
+        <w:rPr>
+          <w:rFonts w:hint="eastAsia"/>
+          <w:color w:val="FF0000"/>
+        </w:rPr>
+        <w:t>缺点：基于</w:t>
+      </w:r>
+      <w:proofErr w:type="spellStart"/>
+      <w:r>
+        <w:rPr>
+          <w:rFonts w:hint="eastAsia"/>
+          <w:color w:val="FF0000"/>
+        </w:rPr>
+        <w:t>Freesound</w:t>
+      </w:r>
+      <w:proofErr w:type="spellEnd"/>
+    </w:p>
+    <w:p>
+      <w:pPr>
+        <w:rPr>
+          <w:rFonts w:hint="eastAsia"/>
+        </w:rPr>
+      </w:pPr>
+    </w:p>
+    <w:p>
+      <w:pPr>
+        <w:jc w:val="center"/>
+        <w:rPr>
+          <w:b/>
+        </w:rPr>
+      </w:pPr>
+      <w:r>
+        <w:rPr>
+          <w:rFonts w:hint="eastAsia"/>
+          <w:b/>
+        </w:rPr>
+        <w:t>跑分</w:t>
+      </w:r>
+    </w:p>
+    <w:p>
+      <w:pPr>
+        <w:rPr>
+          <w:b/>
+        </w:rPr>
+      </w:pPr>
+    </w:p>
+    <w:p>
+      <w:pPr>
+        <w:jc w:val="center"/>
+        <w:rPr>
+          <w:rFonts w:hint="eastAsia"/>
+          <w:b/>
+        </w:rPr>
+      </w:pPr>
+      <w:r>
+        <w:rPr>
+          <w:b/>
+        </w:rPr>
+        <w:t>Event detection: state-of-the-art &amp; pipelines</w:t>
+      </w:r>
+    </w:p>
+    <w:p>
+      <w:pPr>
+        <w:rPr>
+          <w:rFonts w:hint="eastAsia"/>
+          <w:b/>
+        </w:rPr>
+      </w:pPr>
+    </w:p>
+    <w:p>
+      <w:pPr>
+        <w:jc w:val="center"/>
+        <w:rPr>
+          <w:b/>
+          <w:color w:val="FF0000"/>
+        </w:rPr>
+      </w:pPr>
+      <w:r>
+        <w:rPr>
+          <w:b/>
+          <w:color w:val="FF0000"/>
+        </w:rPr>
+        <w:t>Motivation</w:t>
+      </w:r>
+    </w:p>
+    <w:p>
+      <w:pPr>
+        <w:pStyle w:val="ListParagraph"/>
+        <w:numPr>
+          <w:ilvl w:val="0"/>
+          <w:numId w:val="6"/>
+        </w:numPr>
+        <w:ind w:firstLineChars="0"/>
+        <w:rPr>
+          <w:rFonts w:hint="eastAsia"/>
+          <w:b/>
+          <w:color w:val="FF0000"/>
+        </w:rPr>
+      </w:pPr>
+      <w:r>
+        <w:rPr>
+          <w:rFonts w:hint="eastAsia"/>
+          <w:b/>
+          <w:color w:val="FF0000"/>
+        </w:rPr>
+        <w:t>与现有的声学事件检测pipeline相比（需要调研），</w:t>
+      </w:r>
+      <w:r>
+        <w:rPr>
+          <w:rFonts w:hint="eastAsia"/>
+          <w:b/>
+          <w:color w:val="FF0000"/>
+        </w:rPr>
+        <w:t>我们针对枪声，长处在哪里，因为g</w:t>
+      </w:r>
+      <w:r>
+        <w:rPr>
+          <w:b/>
+          <w:color w:val="FF0000"/>
+        </w:rPr>
+        <w:t>eneral acoustic event detection</w:t>
+      </w:r>
+      <w:r>
+        <w:rPr>
+          <w:rFonts w:hint="eastAsia"/>
+          <w:b/>
+          <w:color w:val="FF0000"/>
+        </w:rPr>
+        <w:t>也可以检测枪声非枪声</w:t>
+      </w:r>
+    </w:p>
+    <w:p>
+      <w:pPr>
+        <w:pStyle w:val="ListParagraph"/>
+        <w:numPr>
+          <w:ilvl w:val="0"/>
+          <w:numId w:val="6"/>
+        </w:numPr>
+        <w:ind w:firstLineChars="0"/>
+        <w:rPr>
+          <w:rFonts w:hint="eastAsia"/>
+          <w:b/>
+        </w:rPr>
+      </w:pPr>
     </w:p>
     <w:sectPr>
       <w:pgSz w:w="11906" w:h="16838"/>
@@ -548,6 +1419,184 @@
 <file path=word/numbering.xml><?xml version="1.0" encoding="utf-8"?>
 <w:numbering xmlns:wpc="http://schemas.microsoft.com/office/word/2010/wordprocessingCanvas" xmlns:cx="http://schemas.microsoft.com/office/drawing/2014/chartex" xmlns:cx1="http://schemas.microsoft.com/office/drawing/2015/9/8/chartex" xmlns:cx2="http://schemas.microsoft.com/office/drawing/2015/10/21/chartex" xmlns:cx3="http://schemas.microsoft.com/office/drawing/2016/5/9/chartex" xmlns:cx4="http://schemas.microsoft.com/office/drawing/2016/5/10/chartex" xmlns:cx5="http://schemas.microsoft.com/office/drawing/2016/5/11/chartex" xmlns:cx6="http://schemas.microsoft.com/office/drawing/2016/5/12/chartex" xmlns:cx7="http://schemas.microsoft.com/office/drawing/2016/5/13/chartex" xmlns:cx8="http://schemas.microsoft.com/office/drawing/2016/5/14/chartex" xmlns:mc="http://schemas.openxmlformats.org/markup-compatibility/2006" xmlns:aink="http://schemas.microsoft.com/office/drawing/2016/ink" xmlns:am3d="http://schemas.microsoft.com/office/drawing/2017/model3d" xmlns:o="urn:schemas-microsoft-com:office:office" xmlns:r="http://schemas.openxmlformats.org/officeDocument/2006/relationships" xmlns:m="http://schemas.openxmlformats.org/officeDocument/2006/math" xmlns:v="urn:schemas-microsoft-com:vml" xmlns:wp14="http://schemas.microsoft.com/office/word/2010/wordprocessingDrawing" xmlns:wp="http://schemas.openxmlformats.org/drawingml/2006/wordprocessingDrawing" xmlns:w10="urn:schemas-microsoft-com:office:word" xmlns:w="http://schemas.openxmlformats.org/wordprocessingml/2006/main" xmlns:w14="http://schemas.microsoft.com/office/word/2010/wordml" xmlns:w15="http://schemas.microsoft.com/office/word/2012/wordml" xmlns:w16cid="http://schemas.microsoft.com/office/word/2016/wordml/cid" xmlns:w16se="http://schemas.microsoft.com/office/word/2015/wordml/symex" xmlns:wpg="http://schemas.microsoft.com/office/word/2010/wordprocessingGroup" xmlns:wpi="http://schemas.microsoft.com/office/word/2010/wordprocessingInk" xmlns:wne="http://schemas.microsoft.com/office/word/2006/wordml" xmlns:wps="http://schemas.microsoft.com/office/word/2010/wordprocessingShape" mc:Ignorable="w14 w15 w16se w16cid wp14">
   <w:abstractNum w:abstractNumId="0" w15:restartNumberingAfterBreak="0">
+    <w:nsid w:val="222F1665"/>
+    <w:multiLevelType w:val="hybridMultilevel"/>
+    <w:tmpl w:val="AAB45CD0"/>
+    <w:lvl w:ilvl="0" w:tplc="6FC682C8">
+      <w:start w:val="1"/>
+      <w:numFmt w:val="decimal"/>
+      <w:lvlText w:val="(%1)"/>
+      <w:lvlJc w:val="left"/>
+      <w:pPr>
+        <w:ind w:left="720" w:hanging="360"/>
+      </w:pPr>
+      <w:rPr>
+        <w:rFonts w:hint="default"/>
+      </w:rPr>
+    </w:lvl>
+    <w:lvl w:ilvl="1" w:tplc="04090019" w:tentative="1">
+      <w:start w:val="1"/>
+      <w:numFmt w:val="lowerLetter"/>
+      <w:lvlText w:val="%2)"/>
+      <w:lvlJc w:val="left"/>
+      <w:pPr>
+        <w:ind w:left="1200" w:hanging="420"/>
+      </w:pPr>
+    </w:lvl>
+    <w:lvl w:ilvl="2" w:tplc="0409001B" w:tentative="1">
+      <w:start w:val="1"/>
+      <w:numFmt w:val="lowerRoman"/>
+      <w:lvlText w:val="%3."/>
+      <w:lvlJc w:val="right"/>
+      <w:pPr>
+        <w:ind w:left="1620" w:hanging="420"/>
+      </w:pPr>
+    </w:lvl>
+    <w:lvl w:ilvl="3" w:tplc="0409000F" w:tentative="1">
+      <w:start w:val="1"/>
+      <w:numFmt w:val="decimal"/>
+      <w:lvlText w:val="%4."/>
+      <w:lvlJc w:val="left"/>
+      <w:pPr>
+        <w:ind w:left="2040" w:hanging="420"/>
+      </w:pPr>
+    </w:lvl>
+    <w:lvl w:ilvl="4" w:tplc="04090019" w:tentative="1">
+      <w:start w:val="1"/>
+      <w:numFmt w:val="lowerLetter"/>
+      <w:lvlText w:val="%5)"/>
+      <w:lvlJc w:val="left"/>
+      <w:pPr>
+        <w:ind w:left="2460" w:hanging="420"/>
+      </w:pPr>
+    </w:lvl>
+    <w:lvl w:ilvl="5" w:tplc="0409001B" w:tentative="1">
+      <w:start w:val="1"/>
+      <w:numFmt w:val="lowerRoman"/>
+      <w:lvlText w:val="%6."/>
+      <w:lvlJc w:val="right"/>
+      <w:pPr>
+        <w:ind w:left="2880" w:hanging="420"/>
+      </w:pPr>
+    </w:lvl>
+    <w:lvl w:ilvl="6" w:tplc="0409000F" w:tentative="1">
+      <w:start w:val="1"/>
+      <w:numFmt w:val="decimal"/>
+      <w:lvlText w:val="%7."/>
+      <w:lvlJc w:val="left"/>
+      <w:pPr>
+        <w:ind w:left="3300" w:hanging="420"/>
+      </w:pPr>
+    </w:lvl>
+    <w:lvl w:ilvl="7" w:tplc="04090019" w:tentative="1">
+      <w:start w:val="1"/>
+      <w:numFmt w:val="lowerLetter"/>
+      <w:lvlText w:val="%8)"/>
+      <w:lvlJc w:val="left"/>
+      <w:pPr>
+        <w:ind w:left="3720" w:hanging="420"/>
+      </w:pPr>
+    </w:lvl>
+    <w:lvl w:ilvl="8" w:tplc="0409001B" w:tentative="1">
+      <w:start w:val="1"/>
+      <w:numFmt w:val="lowerRoman"/>
+      <w:lvlText w:val="%9."/>
+      <w:lvlJc w:val="right"/>
+      <w:pPr>
+        <w:ind w:left="4140" w:hanging="420"/>
+      </w:pPr>
+    </w:lvl>
+  </w:abstractNum>
+  <w:abstractNum w:abstractNumId="1" w15:restartNumberingAfterBreak="0">
+    <w:nsid w:val="2AEB2DD1"/>
+    <w:multiLevelType w:val="hybridMultilevel"/>
+    <w:tmpl w:val="0F7E975A"/>
+    <w:lvl w:ilvl="0" w:tplc="73B42D80">
+      <w:start w:val="1"/>
+      <w:numFmt w:val="decimal"/>
+      <w:lvlText w:val="%1."/>
+      <w:lvlJc w:val="left"/>
+      <w:pPr>
+        <w:ind w:left="360" w:hanging="360"/>
+      </w:pPr>
+      <w:rPr>
+        <w:rFonts w:hint="default"/>
+      </w:rPr>
+    </w:lvl>
+    <w:lvl w:ilvl="1" w:tplc="04090019" w:tentative="1">
+      <w:start w:val="1"/>
+      <w:numFmt w:val="lowerLetter"/>
+      <w:lvlText w:val="%2)"/>
+      <w:lvlJc w:val="left"/>
+      <w:pPr>
+        <w:ind w:left="840" w:hanging="420"/>
+      </w:pPr>
+    </w:lvl>
+    <w:lvl w:ilvl="2" w:tplc="0409001B" w:tentative="1">
+      <w:start w:val="1"/>
+      <w:numFmt w:val="lowerRoman"/>
+      <w:lvlText w:val="%3."/>
+      <w:lvlJc w:val="right"/>
+      <w:pPr>
+        <w:ind w:left="1260" w:hanging="420"/>
+      </w:pPr>
+    </w:lvl>
+    <w:lvl w:ilvl="3" w:tplc="0409000F" w:tentative="1">
+      <w:start w:val="1"/>
+      <w:numFmt w:val="decimal"/>
+      <w:lvlText w:val="%4."/>
+      <w:lvlJc w:val="left"/>
+      <w:pPr>
+        <w:ind w:left="1680" w:hanging="420"/>
+      </w:pPr>
+    </w:lvl>
+    <w:lvl w:ilvl="4" w:tplc="04090019" w:tentative="1">
+      <w:start w:val="1"/>
+      <w:numFmt w:val="lowerLetter"/>
+      <w:lvlText w:val="%5)"/>
+      <w:lvlJc w:val="left"/>
+      <w:pPr>
+        <w:ind w:left="2100" w:hanging="420"/>
+      </w:pPr>
+    </w:lvl>
+    <w:lvl w:ilvl="5" w:tplc="0409001B" w:tentative="1">
+      <w:start w:val="1"/>
+      <w:numFmt w:val="lowerRoman"/>
+      <w:lvlText w:val="%6."/>
+      <w:lvlJc w:val="right"/>
+      <w:pPr>
+        <w:ind w:left="2520" w:hanging="420"/>
+      </w:pPr>
+    </w:lvl>
+    <w:lvl w:ilvl="6" w:tplc="0409000F" w:tentative="1">
+      <w:start w:val="1"/>
+      <w:numFmt w:val="decimal"/>
+      <w:lvlText w:val="%7."/>
+      <w:lvlJc w:val="left"/>
+      <w:pPr>
+        <w:ind w:left="2940" w:hanging="420"/>
+      </w:pPr>
+    </w:lvl>
+    <w:lvl w:ilvl="7" w:tplc="04090019" w:tentative="1">
+      <w:start w:val="1"/>
+      <w:numFmt w:val="lowerLetter"/>
+      <w:lvlText w:val="%8)"/>
+      <w:lvlJc w:val="left"/>
+      <w:pPr>
+        <w:ind w:left="3360" w:hanging="420"/>
+      </w:pPr>
+    </w:lvl>
+    <w:lvl w:ilvl="8" w:tplc="0409001B" w:tentative="1">
+      <w:start w:val="1"/>
+      <w:numFmt w:val="lowerRoman"/>
+      <w:lvlText w:val="%9."/>
+      <w:lvlJc w:val="right"/>
+      <w:pPr>
+        <w:ind w:left="3780" w:hanging="420"/>
+      </w:pPr>
+    </w:lvl>
+  </w:abstractNum>
+  <w:abstractNum w:abstractNumId="2" w15:restartNumberingAfterBreak="0">
     <w:nsid w:val="34D163F3"/>
     <w:multiLevelType w:val="hybridMultilevel"/>
     <w:tmpl w:val="176250F8"/>
@@ -636,7 +1685,96 @@
       </w:pPr>
     </w:lvl>
   </w:abstractNum>
-  <w:abstractNum w:abstractNumId="1" w15:restartNumberingAfterBreak="0">
+  <w:abstractNum w:abstractNumId="3" w15:restartNumberingAfterBreak="0">
+    <w:nsid w:val="5E9B210D"/>
+    <w:multiLevelType w:val="hybridMultilevel"/>
+    <w:tmpl w:val="9DC62FB2"/>
+    <w:lvl w:ilvl="0" w:tplc="5DFADBE0">
+      <w:start w:val="1"/>
+      <w:numFmt w:val="decimal"/>
+      <w:lvlText w:val="(%1)"/>
+      <w:lvlJc w:val="left"/>
+      <w:pPr>
+        <w:ind w:left="720" w:hanging="360"/>
+      </w:pPr>
+      <w:rPr>
+        <w:rFonts w:hint="default"/>
+      </w:rPr>
+    </w:lvl>
+    <w:lvl w:ilvl="1" w:tplc="04090019" w:tentative="1">
+      <w:start w:val="1"/>
+      <w:numFmt w:val="lowerLetter"/>
+      <w:lvlText w:val="%2)"/>
+      <w:lvlJc w:val="left"/>
+      <w:pPr>
+        <w:ind w:left="1200" w:hanging="420"/>
+      </w:pPr>
+    </w:lvl>
+    <w:lvl w:ilvl="2" w:tplc="0409001B" w:tentative="1">
+      <w:start w:val="1"/>
+      <w:numFmt w:val="lowerRoman"/>
+      <w:lvlText w:val="%3."/>
+      <w:lvlJc w:val="right"/>
+      <w:pPr>
+        <w:ind w:left="1620" w:hanging="420"/>
+      </w:pPr>
+    </w:lvl>
+    <w:lvl w:ilvl="3" w:tplc="0409000F" w:tentative="1">
+      <w:start w:val="1"/>
+      <w:numFmt w:val="decimal"/>
+      <w:lvlText w:val="%4."/>
+      <w:lvlJc w:val="left"/>
+      <w:pPr>
+        <w:ind w:left="2040" w:hanging="420"/>
+      </w:pPr>
+    </w:lvl>
+    <w:lvl w:ilvl="4" w:tplc="04090019" w:tentative="1">
+      <w:start w:val="1"/>
+      <w:numFmt w:val="lowerLetter"/>
+      <w:lvlText w:val="%5)"/>
+      <w:lvlJc w:val="left"/>
+      <w:pPr>
+        <w:ind w:left="2460" w:hanging="420"/>
+      </w:pPr>
+    </w:lvl>
+    <w:lvl w:ilvl="5" w:tplc="0409001B" w:tentative="1">
+      <w:start w:val="1"/>
+      <w:numFmt w:val="lowerRoman"/>
+      <w:lvlText w:val="%6."/>
+      <w:lvlJc w:val="right"/>
+      <w:pPr>
+        <w:ind w:left="2880" w:hanging="420"/>
+      </w:pPr>
+    </w:lvl>
+    <w:lvl w:ilvl="6" w:tplc="0409000F" w:tentative="1">
+      <w:start w:val="1"/>
+      <w:numFmt w:val="decimal"/>
+      <w:lvlText w:val="%7."/>
+      <w:lvlJc w:val="left"/>
+      <w:pPr>
+        <w:ind w:left="3300" w:hanging="420"/>
+      </w:pPr>
+    </w:lvl>
+    <w:lvl w:ilvl="7" w:tplc="04090019" w:tentative="1">
+      <w:start w:val="1"/>
+      <w:numFmt w:val="lowerLetter"/>
+      <w:lvlText w:val="%8)"/>
+      <w:lvlJc w:val="left"/>
+      <w:pPr>
+        <w:ind w:left="3720" w:hanging="420"/>
+      </w:pPr>
+    </w:lvl>
+    <w:lvl w:ilvl="8" w:tplc="0409001B" w:tentative="1">
+      <w:start w:val="1"/>
+      <w:numFmt w:val="lowerRoman"/>
+      <w:lvlText w:val="%9."/>
+      <w:lvlJc w:val="right"/>
+      <w:pPr>
+        <w:ind w:left="4140" w:hanging="420"/>
+      </w:pPr>
+    </w:lvl>
+  </w:abstractNum>
+  <w:abstractNum w:abstractNumId="4" w15:restartNumberingAfterBreak="0">
     <w:nsid w:val="71925116"/>
     <w:multiLevelType w:val="hybridMultilevel"/>
     <w:tmpl w:val="CCC2C2D4"/>
@@ -748,7 +1886,7 @@
       </w:rPr>
     </w:lvl>
   </w:abstractNum>
-  <w:abstractNum w:abstractNumId="2" w15:restartNumberingAfterBreak="0">
+  <w:abstractNum w:abstractNumId="5" w15:restartNumberingAfterBreak="0">
     <w:nsid w:val="73346F9C"/>
     <w:multiLevelType w:val="hybridMultilevel"/>
     <w:tmpl w:val="37E01916"/>
@@ -860,7 +1998,96 @@
       </w:rPr>
     </w:lvl>
   </w:abstractNum>
-  <w:abstractNum w:abstractNumId="3" w15:restartNumberingAfterBreak="0">
+  <w:abstractNum w:abstractNumId="6" w15:restartNumberingAfterBreak="0">
+    <w:nsid w:val="7C6F7D26"/>
+    <w:multiLevelType w:val="hybridMultilevel"/>
+    <w:tmpl w:val="845C4062"/>
+    <w:lvl w:ilvl="0" w:tplc="54BC3D56">
+      <w:start w:val="1"/>
+      <w:numFmt w:val="decimal"/>
+      <w:lvlText w:val="(%1)"/>
+      <w:lvlJc w:val="left"/>
+      <w:pPr>
+        <w:ind w:left="720" w:hanging="360"/>
+      </w:pPr>
+      <w:rPr>
+        <w:rFonts w:hint="default"/>
+      </w:rPr>
+    </w:lvl>
+    <w:lvl w:ilvl="1" w:tplc="04090019" w:tentative="1">
+      <w:start w:val="1"/>
+      <w:numFmt w:val="lowerLetter"/>
+      <w:lvlText w:val="%2)"/>
+      <w:lvlJc w:val="left"/>
+      <w:pPr>
+        <w:ind w:left="1200" w:hanging="420"/>
+      </w:pPr>
+    </w:lvl>
+    <w:lvl w:ilvl="2" w:tplc="0409001B" w:tentative="1">
+      <w:start w:val="1"/>
+      <w:numFmt w:val="lowerRoman"/>
+      <w:lvlText w:val="%3."/>
+      <w:lvlJc w:val="right"/>
+      <w:pPr>
+        <w:ind w:left="1620" w:hanging="420"/>
+      </w:pPr>
+    </w:lvl>
+    <w:lvl w:ilvl="3" w:tplc="0409000F" w:tentative="1">
+      <w:start w:val="1"/>
+      <w:numFmt w:val="decimal"/>
+      <w:lvlText w:val="%4."/>
+      <w:lvlJc w:val="left"/>
+      <w:pPr>
+        <w:ind w:left="2040" w:hanging="420"/>
+      </w:pPr>
+    </w:lvl>
+    <w:lvl w:ilvl="4" w:tplc="04090019" w:tentative="1">
+      <w:start w:val="1"/>
+      <w:numFmt w:val="lowerLetter"/>
+      <w:lvlText w:val="%5)"/>
+      <w:lvlJc w:val="left"/>
+      <w:pPr>
+        <w:ind w:left="2460" w:hanging="420"/>
+      </w:pPr>
+    </w:lvl>
+    <w:lvl w:ilvl="5" w:tplc="0409001B" w:tentative="1">
+      <w:start w:val="1"/>
+      <w:numFmt w:val="lowerRoman"/>
+      <w:lvlText w:val="%6."/>
+      <w:lvlJc w:val="right"/>
+      <w:pPr>
+        <w:ind w:left="2880" w:hanging="420"/>
+      </w:pPr>
+    </w:lvl>
+    <w:lvl w:ilvl="6" w:tplc="0409000F" w:tentative="1">
+      <w:start w:val="1"/>
+      <w:numFmt w:val="decimal"/>
+      <w:lvlText w:val="%7."/>
+      <w:lvlJc w:val="left"/>
+      <w:pPr>
+        <w:ind w:left="3300" w:hanging="420"/>
+      </w:pPr>
+    </w:lvl>
+    <w:lvl w:ilvl="7" w:tplc="04090019" w:tentative="1">
+      <w:start w:val="1"/>
+      <w:numFmt w:val="lowerLetter"/>
+      <w:lvlText w:val="%8)"/>
+      <w:lvlJc w:val="left"/>
+      <w:pPr>
+        <w:ind w:left="3720" w:hanging="420"/>
+      </w:pPr>
+    </w:lvl>
+    <w:lvl w:ilvl="8" w:tplc="0409001B" w:tentative="1">
+      <w:start w:val="1"/>
+      <w:numFmt w:val="lowerRoman"/>
+      <w:lvlText w:val="%9."/>
+      <w:lvlJc w:val="right"/>
+      <w:pPr>
+        <w:ind w:left="4140" w:hanging="420"/>
+      </w:pPr>
+    </w:lvl>
+  </w:abstractNum>
+  <w:abstractNum w:abstractNumId="7" w15:restartNumberingAfterBreak="0">
     <w:nsid w:val="7E9A2DEB"/>
     <w:multiLevelType w:val="hybridMultilevel"/>
     <w:tmpl w:val="D0CE22CA"/>
@@ -950,15 +2177,27 @@
     </w:lvl>
   </w:abstractNum>
   <w:num w:numId="1">
+    <w:abstractNumId w:val="5"/>
+  </w:num>
+  <w:num w:numId="2">
+    <w:abstractNumId w:val="4"/>
+  </w:num>
+  <w:num w:numId="3">
+    <w:abstractNumId w:val="7"/>
+  </w:num>
+  <w:num w:numId="4">
     <w:abstractNumId w:val="2"/>
   </w:num>
-  <w:num w:numId="2">
+  <w:num w:numId="5">
+    <w:abstractNumId w:val="3"/>
+  </w:num>
+  <w:num w:numId="6">
     <w:abstractNumId w:val="1"/>
   </w:num>
-  <w:num w:numId="3">
-    <w:abstractNumId w:val="3"/>
+  <w:num w:numId="7">
+    <w:abstractNumId w:val="6"/>
   </w:num>
-  <w:num w:numId="4">
+  <w:num w:numId="8">
     <w:abstractNumId w:val="0"/>
   </w:num>
 </w:numbering>

</xml_diff>

<commit_message>
2020-06-12 / database research
</commit_message>
<xml_diff>
--- a/进展.docx
+++ b/进展.docx
@@ -131,7 +131,6 @@
           <w:b/>
         </w:rPr>
       </w:pPr>
-      <w:bookmarkStart w:id="0" w:name="_GoBack"/>
       <w:r>
         <w:rPr>
           <w:b/>
@@ -240,15 +239,7 @@
           <w:rFonts w:hint="eastAsia"/>
           <w:color w:val="FF0000"/>
         </w:rPr>
-        <w:t>优：数据量大；</w:t>
-      </w:r>
-      <w:bookmarkEnd w:id="0"/>
-      <w:r>
-        <w:rPr>
-          <w:rFonts w:hint="eastAsia"/>
-          <w:color w:val="FF0000"/>
-        </w:rPr>
-        <w:t>是很多dataset的母数据库</w:t>
+        <w:t>优：数据量大；是很多dataset的母数据库</w:t>
       </w:r>
     </w:p>
     <w:p>
@@ -2000,14 +1991,23 @@
           <w:color w:val="FF0000"/>
         </w:rPr>
         <w:lastRenderedPageBreak/>
-        <w:t>方向3：</w:t>
-      </w:r>
-      <w:r>
-        <w:rPr>
-          <w:b/>
-          <w:color w:val="FF0000"/>
-        </w:rPr>
-        <w:t>general (scene/events)</w:t>
+        <w:t>方向4：枪种类分析（</w:t>
+      </w:r>
+      <w:r>
+        <w:rPr>
+          <w:rFonts w:hint="eastAsia"/>
+          <w:b/>
+          <w:color w:val="FF0000"/>
+        </w:rPr>
+        <w:t>数据集较难获取</w:t>
+      </w:r>
+      <w:r>
+        <w:rPr>
+          <w:rFonts w:hint="eastAsia"/>
+          <w:b/>
+          <w:color w:val="FF0000"/>
+        </w:rPr>
+        <w:t>）</w:t>
       </w:r>
     </w:p>
     <w:p>
@@ -2015,33 +2015,6 @@
         <w:pStyle w:val="ListParagraph"/>
         <w:ind w:left="360" w:firstLineChars="0" w:firstLine="0"/>
         <w:rPr>
-          <w:b/>
-          <w:color w:val="FF0000"/>
-        </w:rPr>
-      </w:pPr>
-      <w:r>
-        <w:rPr>
-          <w:rFonts w:hint="eastAsia"/>
-          <w:b/>
-          <w:color w:val="FF0000"/>
-        </w:rPr>
-        <w:t>方向4：枪种类分析（</w:t>
-      </w:r>
-      <w:r>
-        <w:rPr>
-          <w:rFonts w:hint="eastAsia"/>
-          <w:b/>
-          <w:color w:val="FF0000"/>
-        </w:rPr>
-        <w:t>较难）</w:t>
-      </w:r>
-    </w:p>
-    <w:p>
-      <w:pPr>
-        <w:pStyle w:val="ListParagraph"/>
-        <w:ind w:left="360" w:firstLineChars="0" w:firstLine="0"/>
-        <w:rPr>
-          <w:rFonts w:hint="eastAsia"/>
           <w:b/>
           <w:color w:val="FF0000"/>
         </w:rPr>
@@ -2090,6 +2063,636 @@
           <w:color w:val="FF0000"/>
         </w:rPr>
         <w:t>ata augmentation</w:t>
+      </w:r>
+    </w:p>
+    <w:p>
+      <w:pPr>
+        <w:pStyle w:val="ListParagraph"/>
+        <w:numPr>
+          <w:ilvl w:val="0"/>
+          <w:numId w:val="6"/>
+        </w:numPr>
+        <w:ind w:firstLineChars="0"/>
+        <w:rPr>
+          <w:b/>
+          <w:color w:val="FF0000"/>
+        </w:rPr>
+      </w:pPr>
+      <w:r>
+        <w:rPr>
+          <w:rFonts w:hint="eastAsia"/>
+          <w:b/>
+          <w:color w:val="FF0000"/>
+        </w:rPr>
+        <w:t>选题关键：1.做的人少；2.可提升空间大</w:t>
+      </w:r>
+    </w:p>
+    <w:p>
+      <w:pPr>
+        <w:rPr>
+          <w:b/>
+          <w:color w:val="FF0000"/>
+        </w:rPr>
+      </w:pPr>
+    </w:p>
+    <w:p>
+      <w:pPr>
+        <w:pStyle w:val="ListParagraph"/>
+        <w:numPr>
+          <w:ilvl w:val="0"/>
+          <w:numId w:val="9"/>
+        </w:numPr>
+        <w:ind w:firstLineChars="0"/>
+        <w:rPr>
+          <w:b/>
+          <w:color w:val="FF0000"/>
+        </w:rPr>
+      </w:pPr>
+      <w:r>
+        <w:rPr>
+          <w:rFonts w:hint="eastAsia"/>
+          <w:b/>
+          <w:color w:val="FF0000"/>
+        </w:rPr>
+        <w:t>鸟声识别（DCASE2018，</w:t>
+      </w:r>
+      <w:proofErr w:type="gramStart"/>
+      <w:r>
+        <w:rPr>
+          <w:rFonts w:hint="eastAsia"/>
+          <w:b/>
+          <w:color w:val="FF0000"/>
+        </w:rPr>
+        <w:t>知网有</w:t>
+      </w:r>
+      <w:proofErr w:type="gramEnd"/>
+      <w:r>
+        <w:rPr>
+          <w:rFonts w:hint="eastAsia"/>
+          <w:b/>
+          <w:color w:val="FF0000"/>
+        </w:rPr>
+        <w:t>部分研究</w:t>
+      </w:r>
+      <w:r>
+        <w:rPr>
+          <w:rFonts w:hint="eastAsia"/>
+          <w:b/>
+          <w:color w:val="FF0000"/>
+        </w:rPr>
+        <w:t>，已有专利</w:t>
+      </w:r>
+      <w:r>
+        <w:rPr>
+          <w:rFonts w:hint="eastAsia"/>
+          <w:b/>
+          <w:color w:val="FF0000"/>
+        </w:rPr>
+        <w:t>）</w:t>
+      </w:r>
+    </w:p>
+    <w:p>
+      <w:pPr>
+        <w:pStyle w:val="ListParagraph"/>
+        <w:numPr>
+          <w:ilvl w:val="0"/>
+          <w:numId w:val="9"/>
+        </w:numPr>
+        <w:ind w:firstLineChars="0"/>
+        <w:rPr>
+          <w:b/>
+          <w:color w:val="FF0000"/>
+        </w:rPr>
+      </w:pPr>
+      <w:r>
+        <w:rPr>
+          <w:rFonts w:hint="eastAsia"/>
+          <w:b/>
+          <w:color w:val="FF0000"/>
+        </w:rPr>
+        <w:t>稀有声学事件识别（枪击）</w:t>
+      </w:r>
+    </w:p>
+    <w:p>
+      <w:pPr>
+        <w:pStyle w:val="ListParagraph"/>
+        <w:numPr>
+          <w:ilvl w:val="0"/>
+          <w:numId w:val="9"/>
+        </w:numPr>
+        <w:ind w:firstLineChars="0"/>
+        <w:rPr>
+          <w:b/>
+          <w:color w:val="FF0000"/>
+        </w:rPr>
+      </w:pPr>
+      <w:r>
+        <w:rPr>
+          <w:rFonts w:hint="eastAsia"/>
+          <w:b/>
+          <w:color w:val="FF0000"/>
+        </w:rPr>
+        <w:t>抗欺骗系统</w:t>
+      </w:r>
+    </w:p>
+    <w:p>
+      <w:pPr>
+        <w:pStyle w:val="ListParagraph"/>
+        <w:numPr>
+          <w:ilvl w:val="0"/>
+          <w:numId w:val="9"/>
+        </w:numPr>
+        <w:ind w:firstLineChars="0"/>
+        <w:rPr>
+          <w:b/>
+          <w:color w:val="FF0000"/>
+          <w:u w:val="single"/>
+        </w:rPr>
+      </w:pPr>
+      <w:r>
+        <w:rPr>
+          <w:rFonts w:hint="eastAsia"/>
+          <w:b/>
+          <w:color w:val="FF0000"/>
+          <w:u w:val="single"/>
+        </w:rPr>
+        <w:t>数据增强+</w:t>
+      </w:r>
+      <w:r>
+        <w:rPr>
+          <w:rFonts w:hint="eastAsia"/>
+          <w:b/>
+          <w:color w:val="FF0000"/>
+          <w:u w:val="single"/>
+        </w:rPr>
+        <w:t>枪声分类+</w:t>
+      </w:r>
+      <w:r>
+        <w:rPr>
+          <w:rFonts w:hint="eastAsia"/>
+          <w:b/>
+          <w:color w:val="FF0000"/>
+          <w:u w:val="single"/>
+        </w:rPr>
+        <w:t>枪声合成</w:t>
+      </w:r>
+    </w:p>
+    <w:p>
+      <w:pPr>
+        <w:rPr>
+          <w:b/>
+          <w:color w:val="FF0000"/>
+          <w:u w:val="single"/>
+        </w:rPr>
+      </w:pPr>
+    </w:p>
+    <w:p>
+      <w:pPr>
+        <w:rPr>
+          <w:rFonts w:ascii="Arial" w:hAnsi="Arial" w:cs="Arial"/>
+          <w:color w:val="222222"/>
+          <w:sz w:val="33"/>
+          <w:szCs w:val="33"/>
+          <w:highlight w:val="yellow"/>
+          <w:shd w:val="clear" w:color="auto" w:fill="FFFFFF"/>
+        </w:rPr>
+      </w:pPr>
+      <w:r>
+        <w:rPr>
+          <w:rFonts w:ascii="Arial" w:hAnsi="Arial" w:cs="Arial"/>
+          <w:color w:val="222222"/>
+          <w:sz w:val="33"/>
+          <w:szCs w:val="33"/>
+          <w:highlight w:val="yellow"/>
+          <w:shd w:val="clear" w:color="auto" w:fill="FFFFFF"/>
+        </w:rPr>
+        <w:t>Robert C Maher</w:t>
+      </w:r>
+    </w:p>
+    <w:p>
+      <w:pPr>
+        <w:rPr>
+          <w:b/>
+          <w:color w:val="FF0000"/>
+          <w:u w:val="single"/>
+        </w:rPr>
+      </w:pPr>
+    </w:p>
+    <w:p>
+      <w:pPr>
+        <w:rPr>
+          <w:b/>
+          <w:color w:val="FF0000"/>
+          <w:u w:val="single"/>
+        </w:rPr>
+      </w:pPr>
+    </w:p>
+    <w:p>
+      <w:pPr>
+        <w:rPr>
+          <w:b/>
+          <w:color w:val="FF0000"/>
+          <w:u w:val="single"/>
+        </w:rPr>
+      </w:pPr>
+    </w:p>
+    <w:p>
+      <w:pPr>
+        <w:rPr>
+          <w:b/>
+          <w:color w:val="FF0000"/>
+          <w:u w:val="single"/>
+        </w:rPr>
+      </w:pPr>
+    </w:p>
+    <w:p>
+      <w:pPr>
+        <w:rPr>
+          <w:b/>
+          <w:color w:val="FF0000"/>
+          <w:u w:val="single"/>
+        </w:rPr>
+      </w:pPr>
+    </w:p>
+    <w:p>
+      <w:pPr>
+        <w:rPr>
+          <w:b/>
+          <w:color w:val="FF0000"/>
+          <w:u w:val="single"/>
+        </w:rPr>
+      </w:pPr>
+    </w:p>
+    <w:p>
+      <w:pPr>
+        <w:rPr>
+          <w:b/>
+          <w:color w:val="FF0000"/>
+          <w:u w:val="single"/>
+        </w:rPr>
+      </w:pPr>
+    </w:p>
+    <w:p>
+      <w:pPr>
+        <w:rPr>
+          <w:b/>
+          <w:color w:val="FF0000"/>
+          <w:u w:val="single"/>
+        </w:rPr>
+      </w:pPr>
+    </w:p>
+    <w:p>
+      <w:pPr>
+        <w:rPr>
+          <w:b/>
+          <w:color w:val="FF0000"/>
+          <w:u w:val="single"/>
+        </w:rPr>
+      </w:pPr>
+    </w:p>
+    <w:p>
+      <w:pPr>
+        <w:rPr>
+          <w:b/>
+          <w:color w:val="FF0000"/>
+          <w:u w:val="single"/>
+        </w:rPr>
+      </w:pPr>
+    </w:p>
+    <w:p>
+      <w:pPr>
+        <w:rPr>
+          <w:b/>
+          <w:color w:val="FF0000"/>
+          <w:u w:val="single"/>
+        </w:rPr>
+      </w:pPr>
+    </w:p>
+    <w:p>
+      <w:pPr>
+        <w:rPr>
+          <w:b/>
+          <w:color w:val="FF0000"/>
+          <w:u w:val="single"/>
+        </w:rPr>
+      </w:pPr>
+    </w:p>
+    <w:p>
+      <w:pPr>
+        <w:rPr>
+          <w:b/>
+          <w:color w:val="FF0000"/>
+          <w:u w:val="single"/>
+        </w:rPr>
+      </w:pPr>
+    </w:p>
+    <w:p>
+      <w:pPr>
+        <w:rPr>
+          <w:b/>
+          <w:color w:val="FF0000"/>
+          <w:u w:val="single"/>
+        </w:rPr>
+      </w:pPr>
+    </w:p>
+    <w:p>
+      <w:pPr>
+        <w:rPr>
+          <w:b/>
+          <w:color w:val="FF0000"/>
+          <w:u w:val="single"/>
+        </w:rPr>
+      </w:pPr>
+    </w:p>
+    <w:p>
+      <w:pPr>
+        <w:rPr>
+          <w:b/>
+          <w:color w:val="FF0000"/>
+          <w:u w:val="single"/>
+        </w:rPr>
+      </w:pPr>
+    </w:p>
+    <w:p>
+      <w:pPr>
+        <w:rPr>
+          <w:b/>
+          <w:color w:val="FF0000"/>
+          <w:u w:val="single"/>
+        </w:rPr>
+      </w:pPr>
+    </w:p>
+    <w:p>
+      <w:pPr>
+        <w:rPr>
+          <w:b/>
+          <w:color w:val="FF0000"/>
+          <w:u w:val="single"/>
+        </w:rPr>
+      </w:pPr>
+    </w:p>
+    <w:p>
+      <w:pPr>
+        <w:rPr>
+          <w:b/>
+          <w:color w:val="FF0000"/>
+          <w:u w:val="single"/>
+        </w:rPr>
+      </w:pPr>
+    </w:p>
+    <w:p>
+      <w:pPr>
+        <w:rPr>
+          <w:b/>
+          <w:color w:val="FF0000"/>
+          <w:u w:val="single"/>
+        </w:rPr>
+      </w:pPr>
+    </w:p>
+    <w:p>
+      <w:pPr>
+        <w:rPr>
+          <w:b/>
+          <w:color w:val="FF0000"/>
+          <w:u w:val="single"/>
+        </w:rPr>
+      </w:pPr>
+    </w:p>
+    <w:p>
+      <w:pPr>
+        <w:rPr>
+          <w:b/>
+          <w:color w:val="FF0000"/>
+          <w:u w:val="single"/>
+        </w:rPr>
+      </w:pPr>
+    </w:p>
+    <w:p>
+      <w:pPr>
+        <w:rPr>
+          <w:b/>
+          <w:color w:val="FF0000"/>
+          <w:u w:val="single"/>
+        </w:rPr>
+      </w:pPr>
+    </w:p>
+    <w:p>
+      <w:pPr>
+        <w:rPr>
+          <w:b/>
+          <w:color w:val="FF0000"/>
+          <w:u w:val="single"/>
+        </w:rPr>
+      </w:pPr>
+    </w:p>
+    <w:p>
+      <w:pPr>
+        <w:rPr>
+          <w:b/>
+          <w:color w:val="FF0000"/>
+          <w:u w:val="single"/>
+        </w:rPr>
+      </w:pPr>
+    </w:p>
+    <w:p>
+      <w:pPr>
+        <w:rPr>
+          <w:b/>
+          <w:color w:val="FF0000"/>
+          <w:u w:val="single"/>
+        </w:rPr>
+      </w:pPr>
+    </w:p>
+    <w:p>
+      <w:pPr>
+        <w:rPr>
+          <w:b/>
+          <w:color w:val="FF0000"/>
+          <w:u w:val="single"/>
+        </w:rPr>
+      </w:pPr>
+    </w:p>
+    <w:p>
+      <w:pPr>
+        <w:rPr>
+          <w:b/>
+          <w:color w:val="FF0000"/>
+          <w:u w:val="single"/>
+        </w:rPr>
+      </w:pPr>
+    </w:p>
+    <w:p>
+      <w:pPr>
+        <w:rPr>
+          <w:b/>
+          <w:color w:val="FF0000"/>
+          <w:u w:val="single"/>
+        </w:rPr>
+      </w:pPr>
+    </w:p>
+    <w:p>
+      <w:pPr>
+        <w:rPr>
+          <w:b/>
+          <w:color w:val="FF0000"/>
+          <w:u w:val="single"/>
+        </w:rPr>
+      </w:pPr>
+    </w:p>
+    <w:p>
+      <w:pPr>
+        <w:rPr>
+          <w:b/>
+          <w:color w:val="FF0000"/>
+          <w:u w:val="single"/>
+        </w:rPr>
+      </w:pPr>
+    </w:p>
+    <w:p>
+      <w:pPr>
+        <w:rPr>
+          <w:b/>
+          <w:color w:val="FF0000"/>
+          <w:u w:val="single"/>
+        </w:rPr>
+      </w:pPr>
+    </w:p>
+    <w:p>
+      <w:hyperlink r:id="rId20" w:history="1">
+        <w:r>
+          <w:rPr>
+            <w:rStyle w:val="Hyperlink"/>
+          </w:rPr>
+          <w:t>Mahar枪声数据库</w:t>
+        </w:r>
+        <w:r>
+          <w:rPr>
+            <w:rStyle w:val="Hyperlink"/>
+            <w:rFonts w:hint="eastAsia"/>
+          </w:rPr>
+          <w:t>：</w:t>
+        </w:r>
+      </w:hyperlink>
+    </w:p>
+    <w:p>
+      <w:pPr>
+        <w:pStyle w:val="ListParagraph"/>
+        <w:numPr>
+          <w:ilvl w:val="0"/>
+          <w:numId w:val="1"/>
+        </w:numPr>
+        <w:ind w:firstLineChars="0"/>
+      </w:pPr>
+      <w:r>
+        <w:rPr>
+          <w:rFonts w:hint="eastAsia"/>
+        </w:rPr>
+        <w:t>音频播放有很大杂音</w:t>
+      </w:r>
+    </w:p>
+    <w:p>
+      <w:pPr>
+        <w:pStyle w:val="ListParagraph"/>
+        <w:numPr>
+          <w:ilvl w:val="0"/>
+          <w:numId w:val="1"/>
+        </w:numPr>
+        <w:ind w:firstLineChars="0"/>
+      </w:pPr>
+      <w:proofErr w:type="spellStart"/>
+      <w:r>
+        <w:t>M</w:t>
+      </w:r>
+      <w:r>
+        <w:rPr>
+          <w:rFonts w:hint="eastAsia"/>
+        </w:rPr>
+        <w:t>atlab</w:t>
+      </w:r>
+      <w:proofErr w:type="spellEnd"/>
+      <w:r>
+        <w:rPr>
+          <w:rFonts w:hint="eastAsia"/>
+        </w:rPr>
+        <w:t>分析看信噪比很高，非常接近理想波形（使用</w:t>
+      </w:r>
+      <w:proofErr w:type="spellStart"/>
+      <w:r>
+        <w:t>MaherDatasetSignalAnalysis.m</w:t>
+      </w:r>
+      <w:proofErr w:type="spellEnd"/>
+      <w:r>
+        <w:rPr>
+          <w:rFonts w:hint="eastAsia"/>
+        </w:rPr>
+        <w:t>分析）</w:t>
+      </w:r>
+      <w:r>
+        <w:rPr>
+          <w:rFonts w:hint="eastAsia"/>
+        </w:rPr>
+        <w:t>，结果fig所在目录</w:t>
+      </w:r>
+      <w:r>
+        <w:rPr>
+          <w:rFonts w:hint="eastAsia"/>
+        </w:rPr>
+        <w:t>同</w:t>
+      </w:r>
+      <w:bookmarkStart w:id="0" w:name="_GoBack"/>
+      <w:bookmarkEnd w:id="0"/>
+      <w:r>
+        <w:rPr>
+          <w:rFonts w:hint="eastAsia"/>
+        </w:rPr>
+        <w:t>数据所在目录</w:t>
+      </w:r>
+    </w:p>
+    <w:p>
+      <w:pPr>
+        <w:rPr>
+          <w:rFonts w:hint="eastAsia"/>
+        </w:rPr>
+      </w:pPr>
+      <w:r>
+        <w:rPr>
+          <w:noProof/>
+        </w:rPr>
+        <w:drawing>
+          <wp:inline distT="0" distB="0" distL="0" distR="0" wp14:anchorId="082AC05B" wp14:editId="2391FD43">
+            <wp:extent cx="2963043" cy="1918879"/>
+            <wp:effectExtent l="0" t="0" r="0" b="5715"/>
+            <wp:docPr id="3" name="Picture 3"/>
+            <wp:cNvGraphicFramePr>
+              <a:graphicFrameLocks xmlns:a="http://schemas.openxmlformats.org/drawingml/2006/main" noChangeAspect="1"/>
+            </wp:cNvGraphicFramePr>
+            <a:graphic xmlns:a="http://schemas.openxmlformats.org/drawingml/2006/main">
+              <a:graphicData uri="http://schemas.openxmlformats.org/drawingml/2006/picture">
+                <pic:pic xmlns:pic="http://schemas.openxmlformats.org/drawingml/2006/picture">
+                  <pic:nvPicPr>
+                    <pic:cNvPr id="1" name=""/>
+                    <pic:cNvPicPr/>
+                  </pic:nvPicPr>
+                  <pic:blipFill>
+                    <a:blip r:embed="rId21"/>
+                    <a:stretch>
+                      <a:fillRect/>
+                    </a:stretch>
+                  </pic:blipFill>
+                  <pic:spPr>
+                    <a:xfrm>
+                      <a:off x="0" y="0"/>
+                      <a:ext cx="2978178" cy="1928681"/>
+                    </a:xfrm>
+                    <a:prstGeom prst="rect">
+                      <a:avLst/>
+                    </a:prstGeom>
+                  </pic:spPr>
+                </pic:pic>
+              </a:graphicData>
+            </a:graphic>
+          </wp:inline>
+        </w:drawing>
       </w:r>
     </w:p>
     <w:sectPr>
@@ -2372,6 +2975,95 @@
     </w:lvl>
   </w:abstractNum>
   <w:abstractNum w:abstractNumId="3" w15:restartNumberingAfterBreak="0">
+    <w:nsid w:val="54AB6487"/>
+    <w:multiLevelType w:val="hybridMultilevel"/>
+    <w:tmpl w:val="8C621788"/>
+    <w:lvl w:ilvl="0" w:tplc="3D02043A">
+      <w:start w:val="1"/>
+      <w:numFmt w:val="decimal"/>
+      <w:lvlText w:val="%1."/>
+      <w:lvlJc w:val="left"/>
+      <w:pPr>
+        <w:ind w:left="360" w:hanging="360"/>
+      </w:pPr>
+      <w:rPr>
+        <w:rFonts w:hint="default"/>
+      </w:rPr>
+    </w:lvl>
+    <w:lvl w:ilvl="1" w:tplc="04090019" w:tentative="1">
+      <w:start w:val="1"/>
+      <w:numFmt w:val="lowerLetter"/>
+      <w:lvlText w:val="%2)"/>
+      <w:lvlJc w:val="left"/>
+      <w:pPr>
+        <w:ind w:left="840" w:hanging="420"/>
+      </w:pPr>
+    </w:lvl>
+    <w:lvl w:ilvl="2" w:tplc="0409001B" w:tentative="1">
+      <w:start w:val="1"/>
+      <w:numFmt w:val="lowerRoman"/>
+      <w:lvlText w:val="%3."/>
+      <w:lvlJc w:val="right"/>
+      <w:pPr>
+        <w:ind w:left="1260" w:hanging="420"/>
+      </w:pPr>
+    </w:lvl>
+    <w:lvl w:ilvl="3" w:tplc="0409000F" w:tentative="1">
+      <w:start w:val="1"/>
+      <w:numFmt w:val="decimal"/>
+      <w:lvlText w:val="%4."/>
+      <w:lvlJc w:val="left"/>
+      <w:pPr>
+        <w:ind w:left="1680" w:hanging="420"/>
+      </w:pPr>
+    </w:lvl>
+    <w:lvl w:ilvl="4" w:tplc="04090019" w:tentative="1">
+      <w:start w:val="1"/>
+      <w:numFmt w:val="lowerLetter"/>
+      <w:lvlText w:val="%5)"/>
+      <w:lvlJc w:val="left"/>
+      <w:pPr>
+        <w:ind w:left="2100" w:hanging="420"/>
+      </w:pPr>
+    </w:lvl>
+    <w:lvl w:ilvl="5" w:tplc="0409001B" w:tentative="1">
+      <w:start w:val="1"/>
+      <w:numFmt w:val="lowerRoman"/>
+      <w:lvlText w:val="%6."/>
+      <w:lvlJc w:val="right"/>
+      <w:pPr>
+        <w:ind w:left="2520" w:hanging="420"/>
+      </w:pPr>
+    </w:lvl>
+    <w:lvl w:ilvl="6" w:tplc="0409000F" w:tentative="1">
+      <w:start w:val="1"/>
+      <w:numFmt w:val="decimal"/>
+      <w:lvlText w:val="%7."/>
+      <w:lvlJc w:val="left"/>
+      <w:pPr>
+        <w:ind w:left="2940" w:hanging="420"/>
+      </w:pPr>
+    </w:lvl>
+    <w:lvl w:ilvl="7" w:tplc="04090019" w:tentative="1">
+      <w:start w:val="1"/>
+      <w:numFmt w:val="lowerLetter"/>
+      <w:lvlText w:val="%8)"/>
+      <w:lvlJc w:val="left"/>
+      <w:pPr>
+        <w:ind w:left="3360" w:hanging="420"/>
+      </w:pPr>
+    </w:lvl>
+    <w:lvl w:ilvl="8" w:tplc="0409001B" w:tentative="1">
+      <w:start w:val="1"/>
+      <w:numFmt w:val="lowerRoman"/>
+      <w:lvlText w:val="%9."/>
+      <w:lvlJc w:val="right"/>
+      <w:pPr>
+        <w:ind w:left="3780" w:hanging="420"/>
+      </w:pPr>
+    </w:lvl>
+  </w:abstractNum>
+  <w:abstractNum w:abstractNumId="4" w15:restartNumberingAfterBreak="0">
     <w:nsid w:val="5E9B210D"/>
     <w:multiLevelType w:val="hybridMultilevel"/>
     <w:tmpl w:val="9DC62FB2"/>
@@ -2460,7 +3152,7 @@
       </w:pPr>
     </w:lvl>
   </w:abstractNum>
-  <w:abstractNum w:abstractNumId="4" w15:restartNumberingAfterBreak="0">
+  <w:abstractNum w:abstractNumId="5" w15:restartNumberingAfterBreak="0">
     <w:nsid w:val="71925116"/>
     <w:multiLevelType w:val="hybridMultilevel"/>
     <w:tmpl w:val="CCC2C2D4"/>
@@ -2572,7 +3264,7 @@
       </w:rPr>
     </w:lvl>
   </w:abstractNum>
-  <w:abstractNum w:abstractNumId="5" w15:restartNumberingAfterBreak="0">
+  <w:abstractNum w:abstractNumId="6" w15:restartNumberingAfterBreak="0">
     <w:nsid w:val="73346F9C"/>
     <w:multiLevelType w:val="hybridMultilevel"/>
     <w:tmpl w:val="37E01916"/>
@@ -2684,7 +3376,7 @@
       </w:rPr>
     </w:lvl>
   </w:abstractNum>
-  <w:abstractNum w:abstractNumId="6" w15:restartNumberingAfterBreak="0">
+  <w:abstractNum w:abstractNumId="7" w15:restartNumberingAfterBreak="0">
     <w:nsid w:val="7C6F7D26"/>
     <w:multiLevelType w:val="hybridMultilevel"/>
     <w:tmpl w:val="845C4062"/>
@@ -2773,7 +3465,7 @@
       </w:pPr>
     </w:lvl>
   </w:abstractNum>
-  <w:abstractNum w:abstractNumId="7" w15:restartNumberingAfterBreak="0">
+  <w:abstractNum w:abstractNumId="8" w15:restartNumberingAfterBreak="0">
     <w:nsid w:val="7E9A2DEB"/>
     <w:multiLevelType w:val="hybridMultilevel"/>
     <w:tmpl w:val="D0CE22CA"/>
@@ -2863,28 +3555,31 @@
     </w:lvl>
   </w:abstractNum>
   <w:num w:numId="1">
+    <w:abstractNumId w:val="6"/>
+  </w:num>
+  <w:num w:numId="2">
     <w:abstractNumId w:val="5"/>
   </w:num>
-  <w:num w:numId="2">
-    <w:abstractNumId w:val="4"/>
-  </w:num>
   <w:num w:numId="3">
-    <w:abstractNumId w:val="7"/>
+    <w:abstractNumId w:val="8"/>
   </w:num>
   <w:num w:numId="4">
     <w:abstractNumId w:val="2"/>
   </w:num>
   <w:num w:numId="5">
-    <w:abstractNumId w:val="3"/>
+    <w:abstractNumId w:val="4"/>
   </w:num>
   <w:num w:numId="6">
     <w:abstractNumId w:val="1"/>
   </w:num>
   <w:num w:numId="7">
-    <w:abstractNumId w:val="6"/>
+    <w:abstractNumId w:val="7"/>
   </w:num>
   <w:num w:numId="8">
     <w:abstractNumId w:val="0"/>
+  </w:num>
+  <w:num w:numId="9">
+    <w:abstractNumId w:val="3"/>
   </w:num>
 </w:numbering>
 </file>

</xml_diff>